<commit_message>
Added some other changes
</commit_message>
<xml_diff>
--- a/DataEngineer_technical_cahllenge.docx
+++ b/DataEngineer_technical_cahllenge.docx
@@ -33,19 +33,7 @@
           <w:szCs w:val="28"/>
           <w:lang w:val="en-US"/>
         </w:rPr>
-        <w:t>Technical challenge for the data engineer role at BayWa r.e Data Services GmbH</w:t>
-      </w:r>
-      <w:r>
-        <w:rPr>
-          <w:rStyle w:val="eop"/>
-          <w:rFonts w:ascii="Aptos" w:eastAsiaTheme="majorEastAsia" w:hAnsi="Aptos" w:cs="Segoe UI"/>
-          <w:i/>
-          <w:iCs/>
-          <w:color w:val="0F4761"/>
-          <w:sz w:val="28"/>
-          <w:szCs w:val="28"/>
-        </w:rPr>
-        <w:t> </w:t>
+        <w:t>Technical challenge for the data engineer role</w:t>
       </w:r>
     </w:p>
     <w:p>
@@ -7263,6 +7251,7 @@
   <w:style w:type="character" w:default="1" w:styleId="DefaultParagraphFont">
     <w:name w:val="Default Paragraph Font"/>
     <w:uiPriority w:val="1"/>
+    <w:semiHidden/>
     <w:unhideWhenUsed/>
   </w:style>
   <w:style w:type="table" w:default="1" w:styleId="TableNormal">

</xml_diff>